<commit_message>
fix: add modificaciones finales para la expo
</commit_message>
<xml_diff>
--- a/the_minion_game/docs/dsfem_resolucion_reto1.docx
+++ b/the_minion_game/docs/dsfem_resolucion_reto1.docx
@@ -72,19 +72,43 @@
     <w:p>
       <w:r>
         <w:rPr>
+          <w:b/>
+          <w:bCs/>
+        </w:rPr>
+        <w:t>Paso n°1:</w:t>
+      </w:r>
+      <w:r>
+        <w:t xml:space="preserve"> Se procedió a</w:t>
+      </w:r>
+      <w:r>
+        <w:t xml:space="preserve"> hallar la cantidad de subcadenas que se puede obtener de una cadena; se utilizó inducción </w:t>
+      </w:r>
+      <w:r>
+        <w:t xml:space="preserve">matemática </w:t>
+      </w:r>
+      <w:r>
+        <w:t>como se muestra a continuación</w:t>
+      </w:r>
+      <w:r>
+        <w:t>:</w:t>
+      </w:r>
+    </w:p>
+    <w:p>
+      <w:r>
+        <w:rPr>
           <w:noProof/>
         </w:rPr>
         <w:drawing>
-          <wp:anchor distT="0" distB="0" distL="114300" distR="114300" simplePos="0" relativeHeight="251666432" behindDoc="0" locked="0" layoutInCell="1" allowOverlap="1" wp14:anchorId="7EC5D5F9" wp14:editId="38207176">
+          <wp:anchor distT="0" distB="0" distL="114300" distR="114300" simplePos="0" relativeHeight="251669504" behindDoc="0" locked="0" layoutInCell="1" allowOverlap="1" wp14:anchorId="24B9326F" wp14:editId="458EFC69">
             <wp:simplePos x="0" y="0"/>
             <wp:positionH relativeFrom="margin">
-              <wp:posOffset>519430</wp:posOffset>
+              <wp:posOffset>1125361</wp:posOffset>
             </wp:positionH>
             <wp:positionV relativeFrom="paragraph">
-              <wp:posOffset>407035</wp:posOffset>
+              <wp:posOffset>2480</wp:posOffset>
             </wp:positionV>
-            <wp:extent cx="4583267" cy="2247900"/>
-            <wp:effectExtent l="0" t="0" r="8255" b="0"/>
+            <wp:extent cx="4224445" cy="2071782"/>
+            <wp:effectExtent l="0" t="0" r="5080" b="5080"/>
             <wp:wrapNone/>
             <wp:docPr id="1" name="Imagen 1"/>
             <wp:cNvGraphicFramePr>
@@ -112,7 +136,7 @@
                   <pic:spPr>
                     <a:xfrm>
                       <a:off x="0" y="0"/>
-                      <a:ext cx="4583267" cy="2247900"/>
+                      <a:ext cx="4224445" cy="2071782"/>
                     </a:xfrm>
                     <a:prstGeom prst="rect">
                       <a:avLst/>
@@ -130,30 +154,7 @@
           </wp:anchor>
         </w:drawing>
       </w:r>
-      <w:r>
-        <w:rPr>
-          <w:b/>
-          <w:bCs/>
-        </w:rPr>
-        <w:t>Paso n°1:</w:t>
-      </w:r>
-      <w:r>
-        <w:t xml:space="preserve"> Se procedió a</w:t>
-      </w:r>
-      <w:r>
-        <w:t xml:space="preserve"> hallar la cantidad de subcadenas que se puede obtener de una cadena; se utilizó inducción </w:t>
-      </w:r>
-      <w:r>
-        <w:t xml:space="preserve">matemática </w:t>
-      </w:r>
-      <w:r>
-        <w:t>como se muestra a continuación</w:t>
-      </w:r>
-      <w:r>
-        <w:t>:</w:t>
-      </w:r>
     </w:p>
-    <w:p/>
     <w:p/>
     <w:p/>
     <w:p/>

</xml_diff>